<commit_message>
ajout des description des tests dans Word
</commit_message>
<xml_diff>
--- a/Livrable 2/Documents de tests/Tests_logiciels.docx
+++ b/Livrable 2/Documents de tests/Tests_logiciels.docx
@@ -2271,6 +2271,7 @@
               <w:rPr>
                 <w:b/>
               </w:rPr>
+              <w:lastRenderedPageBreak/>
               <w:t>Cas de test</w:t>
             </w:r>
             <w:r>
@@ -2965,6 +2966,7 @@
               <w:rPr>
                 <w:b/>
               </w:rPr>
+              <w:lastRenderedPageBreak/>
               <w:t>Cas de test # 8</w:t>
             </w:r>
             <w:r>
@@ -4407,9 +4409,1270 @@
         <w:spacing w:after="200" w:line="276" w:lineRule="auto"/>
         <w:jc w:val="left"/>
       </w:pPr>
-      <w:bookmarkStart w:id="0" w:name="_GoBack"/>
-      <w:bookmarkEnd w:id="0"/>
     </w:p>
+    <w:p>
+      <w:pPr>
+        <w:spacing w:after="200" w:line="276" w:lineRule="auto"/>
+        <w:jc w:val="left"/>
+      </w:pPr>
+    </w:p>
+    <w:p>
+      <w:pPr>
+        <w:spacing w:after="200" w:line="276" w:lineRule="auto"/>
+        <w:jc w:val="left"/>
+      </w:pPr>
+    </w:p>
+    <w:p>
+      <w:pPr>
+        <w:spacing w:after="200" w:line="276" w:lineRule="auto"/>
+        <w:jc w:val="left"/>
+      </w:pPr>
+    </w:p>
+    <w:p>
+      <w:pPr>
+        <w:spacing w:after="200" w:line="276" w:lineRule="auto"/>
+        <w:jc w:val="left"/>
+      </w:pPr>
+    </w:p>
+    <w:p>
+      <w:pPr>
+        <w:spacing w:after="200" w:line="276" w:lineRule="auto"/>
+        <w:jc w:val="left"/>
+      </w:pPr>
+    </w:p>
+    <w:p>
+      <w:pPr>
+        <w:spacing w:after="200" w:line="276" w:lineRule="auto"/>
+        <w:jc w:val="left"/>
+      </w:pPr>
+    </w:p>
+    <w:p>
+      <w:pPr>
+        <w:spacing w:after="200" w:line="276" w:lineRule="auto"/>
+        <w:jc w:val="left"/>
+      </w:pPr>
+    </w:p>
+    <w:tbl>
+      <w:tblPr>
+        <w:tblStyle w:val="Grilledutableau"/>
+        <w:tblW w:w="0" w:type="auto"/>
+        <w:tblLook w:val="04A0" w:firstRow="1" w:lastRow="0" w:firstColumn="1" w:lastColumn="0" w:noHBand="0" w:noVBand="1"/>
+      </w:tblPr>
+      <w:tblGrid>
+        <w:gridCol w:w="1809"/>
+        <w:gridCol w:w="4253"/>
+        <w:gridCol w:w="992"/>
+        <w:gridCol w:w="1726"/>
+      </w:tblGrid>
+      <w:tr>
+        <w:trPr>
+          <w:trHeight w:val="357"/>
+        </w:trPr>
+        <w:tc>
+          <w:tcPr>
+            <w:tcW w:w="8780" w:type="dxa"/>
+            <w:gridSpan w:val="4"/>
+            <w:shd w:val="clear" w:color="auto" w:fill="8DB3E2" w:themeFill="text2" w:themeFillTint="66"/>
+            <w:vAlign w:val="center"/>
+          </w:tcPr>
+          <w:p>
+            <w:pPr>
+              <w:jc w:val="left"/>
+              <w:rPr>
+                <w:b/>
+              </w:rPr>
+            </w:pPr>
+            <w:r>
+              <w:rPr>
+                <w:b/>
+              </w:rPr>
+              <w:t>Cas de test # 13</w:t>
+            </w:r>
+          </w:p>
+        </w:tc>
+      </w:tr>
+      <w:tr>
+        <w:tc>
+          <w:tcPr>
+            <w:tcW w:w="1809" w:type="dxa"/>
+            <w:shd w:val="clear" w:color="auto" w:fill="F2F2F2" w:themeFill="background1" w:themeFillShade="F2"/>
+            <w:vAlign w:val="center"/>
+          </w:tcPr>
+          <w:p>
+            <w:pPr>
+              <w:jc w:val="left"/>
+              <w:rPr>
+                <w:b/>
+              </w:rPr>
+            </w:pPr>
+            <w:r>
+              <w:rPr>
+                <w:b/>
+              </w:rPr>
+              <w:t>Classe testée</w:t>
+            </w:r>
+          </w:p>
+        </w:tc>
+        <w:tc>
+          <w:tcPr>
+            <w:tcW w:w="4253" w:type="dxa"/>
+          </w:tcPr>
+          <w:p>
+            <w:pPr>
+              <w:spacing w:line="240" w:lineRule="auto"/>
+            </w:pPr>
+            <w:r>
+              <w:rPr>
+                <w:rFonts w:ascii="Consolas" w:eastAsiaTheme="minorHAnsi" w:hAnsi="Consolas" w:cs="Consolas"/>
+                <w:color w:val="2B91AF"/>
+                <w:sz w:val="19"/>
+                <w:szCs w:val="19"/>
+                <w:lang w:bidi="ar-SA"/>
+              </w:rPr>
+              <w:t>ProjectionOrtho</w:t>
+            </w:r>
+            <w:r>
+              <w:t xml:space="preserve"> </w:t>
+            </w:r>
+            <w:r>
+              <w:t>(</w:t>
+            </w:r>
+            <w:r>
+              <w:rPr>
+                <w:rFonts w:ascii="Consolas" w:eastAsiaTheme="minorHAnsi" w:hAnsi="Consolas" w:cs="Consolas"/>
+                <w:color w:val="2B91AF"/>
+                <w:sz w:val="19"/>
+                <w:szCs w:val="19"/>
+                <w:lang w:bidi="ar-SA"/>
+              </w:rPr>
+              <w:t>RedimensionnementTest</w:t>
+            </w:r>
+            <w:r>
+              <w:t>)</w:t>
+            </w:r>
+          </w:p>
+        </w:tc>
+        <w:tc>
+          <w:tcPr>
+            <w:tcW w:w="992" w:type="dxa"/>
+            <w:shd w:val="clear" w:color="auto" w:fill="F2F2F2" w:themeFill="background1" w:themeFillShade="F2"/>
+            <w:vAlign w:val="center"/>
+          </w:tcPr>
+          <w:p>
+            <w:pPr>
+              <w:jc w:val="left"/>
+              <w:rPr>
+                <w:b/>
+              </w:rPr>
+            </w:pPr>
+            <w:r>
+              <w:rPr>
+                <w:b/>
+              </w:rPr>
+              <w:t>Branche</w:t>
+            </w:r>
+          </w:p>
+        </w:tc>
+        <w:tc>
+          <w:tcPr>
+            <w:tcW w:w="1726" w:type="dxa"/>
+          </w:tcPr>
+          <w:p>
+            <w:pPr>
+              <w:spacing w:line="240" w:lineRule="auto"/>
+            </w:pPr>
+            <w:r>
+              <w:t xml:space="preserve">Master </w:t>
+            </w:r>
+          </w:p>
+        </w:tc>
+      </w:tr>
+      <w:tr>
+        <w:trPr>
+          <w:trHeight w:hRule="exact" w:val="57"/>
+        </w:trPr>
+        <w:tc>
+          <w:tcPr>
+            <w:tcW w:w="8780" w:type="dxa"/>
+            <w:gridSpan w:val="4"/>
+            <w:vAlign w:val="center"/>
+          </w:tcPr>
+          <w:p/>
+        </w:tc>
+      </w:tr>
+      <w:tr>
+        <w:tc>
+          <w:tcPr>
+            <w:tcW w:w="8780" w:type="dxa"/>
+            <w:gridSpan w:val="4"/>
+            <w:shd w:val="clear" w:color="auto" w:fill="F2F2F2" w:themeFill="background1" w:themeFillShade="F2"/>
+            <w:vAlign w:val="center"/>
+          </w:tcPr>
+          <w:p>
+            <w:pPr>
+              <w:jc w:val="left"/>
+              <w:rPr>
+                <w:b/>
+              </w:rPr>
+            </w:pPr>
+            <w:r>
+              <w:rPr>
+                <w:b/>
+              </w:rPr>
+              <w:t>Justification</w:t>
+            </w:r>
+          </w:p>
+        </w:tc>
+      </w:tr>
+      <w:tr>
+        <w:tc>
+          <w:tcPr>
+            <w:tcW w:w="8780" w:type="dxa"/>
+            <w:gridSpan w:val="4"/>
+          </w:tcPr>
+          <w:p>
+            <w:pPr>
+              <w:spacing w:line="240" w:lineRule="auto"/>
+            </w:pPr>
+            <w:r>
+              <w:t xml:space="preserve">On test dans cette classe le redimensionnement de la fenetre </w:t>
+            </w:r>
+          </w:p>
+        </w:tc>
+      </w:tr>
+    </w:tbl>
+    <w:p>
+      <w:pPr>
+        <w:spacing w:after="200" w:line="276" w:lineRule="auto"/>
+        <w:jc w:val="left"/>
+      </w:pPr>
+    </w:p>
+    <w:tbl>
+      <w:tblPr>
+        <w:tblStyle w:val="Grilledutableau"/>
+        <w:tblW w:w="8780" w:type="dxa"/>
+        <w:tblLook w:val="04A0" w:firstRow="1" w:lastRow="0" w:firstColumn="1" w:lastColumn="0" w:noHBand="0" w:noVBand="1"/>
+      </w:tblPr>
+      <w:tblGrid>
+        <w:gridCol w:w="1809"/>
+        <w:gridCol w:w="4253"/>
+        <w:gridCol w:w="992"/>
+        <w:gridCol w:w="1726"/>
+      </w:tblGrid>
+      <w:tr>
+        <w:tc>
+          <w:tcPr>
+            <w:tcW w:w="8780" w:type="dxa"/>
+            <w:gridSpan w:val="4"/>
+            <w:shd w:val="clear" w:color="auto" w:fill="BFBFBF" w:themeFill="background1" w:themeFillShade="BF"/>
+            <w:vAlign w:val="center"/>
+          </w:tcPr>
+          <w:p>
+            <w:pPr>
+              <w:jc w:val="left"/>
+              <w:rPr>
+                <w:b/>
+              </w:rPr>
+            </w:pPr>
+            <w:r>
+              <w:rPr>
+                <w:b/>
+              </w:rPr>
+              <w:t xml:space="preserve">Cas de test # </w:t>
+            </w:r>
+            <w:r>
+              <w:rPr>
+                <w:b/>
+              </w:rPr>
+              <w:t>13</w:t>
+            </w:r>
+          </w:p>
+        </w:tc>
+      </w:tr>
+      <w:tr>
+        <w:tc>
+          <w:tcPr>
+            <w:tcW w:w="1809" w:type="dxa"/>
+            <w:shd w:val="clear" w:color="auto" w:fill="F2F2F2" w:themeFill="background1" w:themeFillShade="F2"/>
+            <w:vAlign w:val="center"/>
+          </w:tcPr>
+          <w:p>
+            <w:pPr>
+              <w:jc w:val="left"/>
+              <w:rPr>
+                <w:b/>
+              </w:rPr>
+            </w:pPr>
+            <w:r>
+              <w:rPr>
+                <w:b/>
+              </w:rPr>
+              <w:t>Méthode testée</w:t>
+            </w:r>
+          </w:p>
+        </w:tc>
+        <w:tc>
+          <w:tcPr>
+            <w:tcW w:w="6971" w:type="dxa"/>
+            <w:gridSpan w:val="3"/>
+          </w:tcPr>
+          <w:p>
+            <w:pPr>
+              <w:spacing w:line="240" w:lineRule="auto"/>
+            </w:pPr>
+            <w:r>
+              <w:rPr>
+                <w:rFonts w:ascii="Consolas" w:eastAsiaTheme="minorHAnsi" w:hAnsi="Consolas" w:cs="Consolas"/>
+                <w:color w:val="2B91AF"/>
+                <w:sz w:val="19"/>
+                <w:szCs w:val="19"/>
+                <w:lang w:bidi="ar-SA"/>
+              </w:rPr>
+              <w:t>ProjectionOrtho</w:t>
+            </w:r>
+            <w:r>
+              <w:t>::</w:t>
+            </w:r>
+            <w:r>
+              <w:rPr>
+                <w:rFonts w:eastAsiaTheme="minorHAnsi" w:cs="Consolas"/>
+                <w:color w:val="000000"/>
+                <w:sz w:val="19"/>
+                <w:szCs w:val="19"/>
+                <w:lang w:bidi="ar-SA"/>
+              </w:rPr>
+              <w:t>redimensionnerFenetre(</w:t>
+            </w:r>
+            <w:r>
+              <w:rPr>
+                <w:rFonts w:ascii="Consolas" w:eastAsiaTheme="minorHAnsi" w:hAnsi="Consolas" w:cs="Consolas"/>
+                <w:color w:val="000000"/>
+                <w:sz w:val="19"/>
+                <w:szCs w:val="19"/>
+                <w:lang w:bidi="ar-SA"/>
+              </w:rPr>
+              <w:t>testFenetre</w:t>
+            </w:r>
+            <w:r>
+              <w:rPr>
+                <w:rFonts w:eastAsiaTheme="minorHAnsi" w:cs="Consolas"/>
+                <w:color w:val="000000"/>
+                <w:sz w:val="19"/>
+                <w:szCs w:val="19"/>
+                <w:lang w:bidi="ar-SA"/>
+              </w:rPr>
+              <w:t>)</w:t>
+            </w:r>
+          </w:p>
+        </w:tc>
+      </w:tr>
+      <w:tr>
+        <w:trPr>
+          <w:trHeight w:hRule="exact" w:val="57"/>
+        </w:trPr>
+        <w:tc>
+          <w:tcPr>
+            <w:tcW w:w="8780" w:type="dxa"/>
+            <w:gridSpan w:val="4"/>
+            <w:vAlign w:val="center"/>
+          </w:tcPr>
+          <w:p/>
+        </w:tc>
+      </w:tr>
+      <w:tr>
+        <w:tc>
+          <w:tcPr>
+            <w:tcW w:w="8780" w:type="dxa"/>
+            <w:gridSpan w:val="4"/>
+            <w:shd w:val="clear" w:color="auto" w:fill="F2F2F2" w:themeFill="background1" w:themeFillShade="F2"/>
+            <w:vAlign w:val="center"/>
+          </w:tcPr>
+          <w:p>
+            <w:pPr>
+              <w:jc w:val="left"/>
+              <w:rPr>
+                <w:b/>
+              </w:rPr>
+            </w:pPr>
+            <w:r>
+              <w:rPr>
+                <w:b/>
+              </w:rPr>
+              <w:t>Justification</w:t>
+            </w:r>
+          </w:p>
+        </w:tc>
+      </w:tr>
+      <w:tr>
+        <w:tc>
+          <w:tcPr>
+            <w:tcW w:w="8780" w:type="dxa"/>
+            <w:gridSpan w:val="4"/>
+            <w:vAlign w:val="center"/>
+          </w:tcPr>
+          <w:p>
+            <w:pPr>
+              <w:spacing w:line="240" w:lineRule="auto"/>
+              <w:jc w:val="left"/>
+            </w:pPr>
+            <w:r>
+              <w:t>Cette méthode ajuste la fenêtre virtuelle par apport aux dimensions de la clôture afin de garder le rapport d’aspect. Par conséquence, les objets de la scène ne se déforment pas et conservent leur taille, malgré que la taille de la fenêtre a changé .</w:t>
+            </w:r>
+          </w:p>
+        </w:tc>
+      </w:tr>
+      <w:tr>
+        <w:trPr>
+          <w:trHeight w:hRule="exact" w:val="57"/>
+        </w:trPr>
+        <w:tc>
+          <w:tcPr>
+            <w:tcW w:w="8780" w:type="dxa"/>
+            <w:gridSpan w:val="4"/>
+            <w:vAlign w:val="center"/>
+          </w:tcPr>
+          <w:p>
+            <w:pPr>
+              <w:jc w:val="left"/>
+            </w:pPr>
+          </w:p>
+        </w:tc>
+      </w:tr>
+      <w:tr>
+        <w:tc>
+          <w:tcPr>
+            <w:tcW w:w="8780" w:type="dxa"/>
+            <w:gridSpan w:val="4"/>
+            <w:shd w:val="clear" w:color="auto" w:fill="F2F2F2" w:themeFill="background1" w:themeFillShade="F2"/>
+            <w:vAlign w:val="center"/>
+          </w:tcPr>
+          <w:p>
+            <w:pPr>
+              <w:jc w:val="left"/>
+              <w:rPr>
+                <w:b/>
+              </w:rPr>
+            </w:pPr>
+            <w:r>
+              <w:rPr>
+                <w:b/>
+              </w:rPr>
+              <w:t>Explication du cas de test</w:t>
+            </w:r>
+          </w:p>
+        </w:tc>
+      </w:tr>
+      <w:tr>
+        <w:tc>
+          <w:tcPr>
+            <w:tcW w:w="8780" w:type="dxa"/>
+            <w:gridSpan w:val="4"/>
+          </w:tcPr>
+          <w:p>
+            <w:pPr>
+              <w:spacing w:line="240" w:lineRule="auto"/>
+            </w:pPr>
+            <w:r>
+              <w:t xml:space="preserve">Pour tester cette méthode, on a assigné des valeurs à la clôture. Puis, on a calculé à la main la nouvelle dimension de la fenêtre virtuelle et on l’a comparer avec les valeurs retourner par cette fonction.  </w:t>
+            </w:r>
+          </w:p>
+        </w:tc>
+      </w:tr>
+      <w:tr>
+        <w:trPr>
+          <w:trHeight w:val="357"/>
+        </w:trPr>
+        <w:tc>
+          <w:tcPr>
+            <w:tcW w:w="8780" w:type="dxa"/>
+            <w:gridSpan w:val="4"/>
+            <w:shd w:val="clear" w:color="auto" w:fill="8DB3E2" w:themeFill="text2" w:themeFillTint="66"/>
+            <w:vAlign w:val="center"/>
+          </w:tcPr>
+          <w:p>
+            <w:pPr>
+              <w:jc w:val="left"/>
+              <w:rPr>
+                <w:b/>
+              </w:rPr>
+            </w:pPr>
+            <w:r>
+              <w:rPr>
+                <w:b/>
+              </w:rPr>
+              <w:t>Cas de test # 14 , 15</w:t>
+            </w:r>
+          </w:p>
+        </w:tc>
+      </w:tr>
+      <w:tr>
+        <w:tc>
+          <w:tcPr>
+            <w:tcW w:w="1809" w:type="dxa"/>
+            <w:shd w:val="clear" w:color="auto" w:fill="F2F2F2" w:themeFill="background1" w:themeFillShade="F2"/>
+            <w:vAlign w:val="center"/>
+          </w:tcPr>
+          <w:p>
+            <w:pPr>
+              <w:jc w:val="left"/>
+              <w:rPr>
+                <w:b/>
+              </w:rPr>
+            </w:pPr>
+            <w:r>
+              <w:rPr>
+                <w:b/>
+              </w:rPr>
+              <w:t>Classe testée</w:t>
+            </w:r>
+          </w:p>
+        </w:tc>
+        <w:tc>
+          <w:tcPr>
+            <w:tcW w:w="4253" w:type="dxa"/>
+          </w:tcPr>
+          <w:p>
+            <w:pPr>
+              <w:spacing w:line="240" w:lineRule="auto"/>
+            </w:pPr>
+            <w:r>
+              <w:rPr>
+                <w:rFonts w:ascii="Consolas" w:eastAsiaTheme="minorHAnsi" w:hAnsi="Consolas" w:cs="Consolas"/>
+                <w:color w:val="2B91AF"/>
+                <w:sz w:val="19"/>
+                <w:szCs w:val="19"/>
+                <w:lang w:bidi="ar-SA"/>
+              </w:rPr>
+              <w:t>Camera</w:t>
+            </w:r>
+            <w:r>
+              <w:t xml:space="preserve"> (</w:t>
+            </w:r>
+            <w:r>
+              <w:rPr>
+                <w:rFonts w:ascii="Consolas" w:eastAsiaTheme="minorHAnsi" w:hAnsi="Consolas" w:cs="Consolas"/>
+                <w:color w:val="2B91AF"/>
+                <w:sz w:val="19"/>
+                <w:szCs w:val="19"/>
+                <w:lang w:bidi="ar-SA"/>
+              </w:rPr>
+              <w:t>Camera</w:t>
+            </w:r>
+            <w:r>
+              <w:rPr>
+                <w:rFonts w:ascii="Consolas" w:eastAsiaTheme="minorHAnsi" w:hAnsi="Consolas" w:cs="Consolas"/>
+                <w:color w:val="2B91AF"/>
+                <w:sz w:val="19"/>
+                <w:szCs w:val="19"/>
+                <w:lang w:bidi="ar-SA"/>
+              </w:rPr>
+              <w:t>Test</w:t>
+            </w:r>
+            <w:r>
+              <w:t>)</w:t>
+            </w:r>
+          </w:p>
+        </w:tc>
+        <w:tc>
+          <w:tcPr>
+            <w:tcW w:w="992" w:type="dxa"/>
+            <w:shd w:val="clear" w:color="auto" w:fill="F2F2F2" w:themeFill="background1" w:themeFillShade="F2"/>
+            <w:vAlign w:val="center"/>
+          </w:tcPr>
+          <w:p>
+            <w:pPr>
+              <w:jc w:val="left"/>
+              <w:rPr>
+                <w:b/>
+              </w:rPr>
+            </w:pPr>
+            <w:r>
+              <w:rPr>
+                <w:b/>
+              </w:rPr>
+              <w:t>Branche</w:t>
+            </w:r>
+          </w:p>
+        </w:tc>
+        <w:tc>
+          <w:tcPr>
+            <w:tcW w:w="1726" w:type="dxa"/>
+          </w:tcPr>
+          <w:p>
+            <w:pPr>
+              <w:spacing w:line="240" w:lineRule="auto"/>
+            </w:pPr>
+            <w:r>
+              <w:t xml:space="preserve">Master </w:t>
+            </w:r>
+          </w:p>
+        </w:tc>
+      </w:tr>
+      <w:tr>
+        <w:trPr>
+          <w:trHeight w:hRule="exact" w:val="57"/>
+        </w:trPr>
+        <w:tc>
+          <w:tcPr>
+            <w:tcW w:w="8780" w:type="dxa"/>
+            <w:gridSpan w:val="4"/>
+            <w:vAlign w:val="center"/>
+          </w:tcPr>
+          <w:p/>
+        </w:tc>
+      </w:tr>
+      <w:tr>
+        <w:trPr>
+          <w:trHeight w:val="388"/>
+        </w:trPr>
+        <w:tc>
+          <w:tcPr>
+            <w:tcW w:w="8780" w:type="dxa"/>
+            <w:gridSpan w:val="4"/>
+            <w:shd w:val="clear" w:color="auto" w:fill="F2F2F2" w:themeFill="background1" w:themeFillShade="F2"/>
+            <w:vAlign w:val="center"/>
+          </w:tcPr>
+          <w:p>
+            <w:pPr>
+              <w:jc w:val="left"/>
+              <w:rPr>
+                <w:b/>
+              </w:rPr>
+            </w:pPr>
+            <w:r>
+              <w:rPr>
+                <w:b/>
+              </w:rPr>
+              <w:t>Justification</w:t>
+            </w:r>
+          </w:p>
+        </w:tc>
+      </w:tr>
+      <w:tr>
+        <w:tc>
+          <w:tcPr>
+            <w:tcW w:w="8780" w:type="dxa"/>
+            <w:gridSpan w:val="4"/>
+          </w:tcPr>
+          <w:p>
+            <w:pPr>
+              <w:spacing w:line="240" w:lineRule="auto"/>
+            </w:pPr>
+            <w:r>
+              <w:t>Le but de ce cas de test, est verifier le deplacement du camera selon les axes X, Y, et Z.</w:t>
+            </w:r>
+            <w:r>
+              <w:t xml:space="preserve"> </w:t>
+            </w:r>
+          </w:p>
+        </w:tc>
+      </w:tr>
+      <w:tr>
+        <w:tc>
+          <w:tcPr>
+            <w:tcW w:w="8780" w:type="dxa"/>
+            <w:gridSpan w:val="4"/>
+            <w:shd w:val="clear" w:color="auto" w:fill="BFBFBF" w:themeFill="background1" w:themeFillShade="BF"/>
+            <w:vAlign w:val="center"/>
+          </w:tcPr>
+          <w:p>
+            <w:pPr>
+              <w:jc w:val="left"/>
+              <w:rPr>
+                <w:b/>
+              </w:rPr>
+            </w:pPr>
+            <w:r>
+              <w:rPr>
+                <w:b/>
+              </w:rPr>
+              <w:t xml:space="preserve">Cas de test # </w:t>
+            </w:r>
+            <w:r>
+              <w:rPr>
+                <w:b/>
+              </w:rPr>
+              <w:t>14</w:t>
+            </w:r>
+          </w:p>
+        </w:tc>
+      </w:tr>
+      <w:tr>
+        <w:tc>
+          <w:tcPr>
+            <w:tcW w:w="1809" w:type="dxa"/>
+            <w:shd w:val="clear" w:color="auto" w:fill="F2F2F2" w:themeFill="background1" w:themeFillShade="F2"/>
+            <w:vAlign w:val="center"/>
+          </w:tcPr>
+          <w:p>
+            <w:pPr>
+              <w:jc w:val="left"/>
+              <w:rPr>
+                <w:b/>
+              </w:rPr>
+            </w:pPr>
+            <w:r>
+              <w:rPr>
+                <w:b/>
+              </w:rPr>
+              <w:t>Méthode testée</w:t>
+            </w:r>
+          </w:p>
+        </w:tc>
+        <w:tc>
+          <w:tcPr>
+            <w:tcW w:w="6971" w:type="dxa"/>
+            <w:gridSpan w:val="3"/>
+          </w:tcPr>
+          <w:p>
+            <w:pPr>
+              <w:spacing w:line="240" w:lineRule="auto"/>
+            </w:pPr>
+            <w:r>
+              <w:rPr>
+                <w:rFonts w:ascii="Consolas" w:eastAsiaTheme="minorHAnsi" w:hAnsi="Consolas" w:cs="Consolas"/>
+                <w:color w:val="2B91AF"/>
+                <w:sz w:val="19"/>
+                <w:szCs w:val="19"/>
+                <w:lang w:bidi="ar-SA"/>
+              </w:rPr>
+              <w:t>Camera</w:t>
+            </w:r>
+            <w:r>
+              <w:t> ::</w:t>
+            </w:r>
+            <w:r>
+              <w:rPr>
+                <w:rFonts w:eastAsiaTheme="minorHAnsi" w:cs="Consolas"/>
+                <w:color w:val="000000"/>
+                <w:sz w:val="19"/>
+                <w:szCs w:val="19"/>
+                <w:lang w:bidi="ar-SA"/>
+              </w:rPr>
+              <w:t>deplacerXY(</w:t>
+            </w:r>
+            <w:r>
+              <w:rPr>
+                <w:rFonts w:ascii="Consolas" w:eastAsiaTheme="minorHAnsi" w:hAnsi="Consolas" w:cs="Consolas"/>
+                <w:color w:val="000000"/>
+                <w:sz w:val="19"/>
+                <w:szCs w:val="19"/>
+                <w:lang w:bidi="ar-SA"/>
+              </w:rPr>
+              <w:t>testDeplacerXY</w:t>
+            </w:r>
+            <w:r>
+              <w:rPr>
+                <w:rFonts w:eastAsiaTheme="minorHAnsi" w:cs="Consolas"/>
+                <w:color w:val="000000"/>
+                <w:sz w:val="19"/>
+                <w:szCs w:val="19"/>
+                <w:lang w:bidi="ar-SA"/>
+              </w:rPr>
+              <w:t>)</w:t>
+            </w:r>
+          </w:p>
+        </w:tc>
+      </w:tr>
+      <w:tr>
+        <w:trPr>
+          <w:trHeight w:hRule="exact" w:val="57"/>
+        </w:trPr>
+        <w:tc>
+          <w:tcPr>
+            <w:tcW w:w="8780" w:type="dxa"/>
+            <w:gridSpan w:val="4"/>
+            <w:vAlign w:val="center"/>
+          </w:tcPr>
+          <w:p/>
+        </w:tc>
+      </w:tr>
+      <w:tr>
+        <w:tc>
+          <w:tcPr>
+            <w:tcW w:w="8780" w:type="dxa"/>
+            <w:gridSpan w:val="4"/>
+            <w:shd w:val="clear" w:color="auto" w:fill="F2F2F2" w:themeFill="background1" w:themeFillShade="F2"/>
+            <w:vAlign w:val="center"/>
+          </w:tcPr>
+          <w:p>
+            <w:pPr>
+              <w:jc w:val="left"/>
+              <w:rPr>
+                <w:b/>
+              </w:rPr>
+            </w:pPr>
+            <w:r>
+              <w:rPr>
+                <w:b/>
+              </w:rPr>
+              <w:t>Justification</w:t>
+            </w:r>
+          </w:p>
+        </w:tc>
+      </w:tr>
+      <w:tr>
+        <w:tc>
+          <w:tcPr>
+            <w:tcW w:w="8780" w:type="dxa"/>
+            <w:gridSpan w:val="4"/>
+            <w:vAlign w:val="center"/>
+          </w:tcPr>
+          <w:p>
+            <w:pPr>
+              <w:spacing w:line="240" w:lineRule="auto"/>
+              <w:jc w:val="left"/>
+            </w:pPr>
+            <w:r>
+              <w:t>La position de La caméra est un paramètre très important pour la fonction Atlook qui positionne la vue de l’observateur. C’est la caméra n’est pas bien placer et déplacer, cela affecte la façon comment la table et les autres nœuds vont être vue (cercle déformé ) par exemple.</w:t>
+            </w:r>
+          </w:p>
+        </w:tc>
+      </w:tr>
+      <w:tr>
+        <w:trPr>
+          <w:trHeight w:hRule="exact" w:val="57"/>
+        </w:trPr>
+        <w:tc>
+          <w:tcPr>
+            <w:tcW w:w="8780" w:type="dxa"/>
+            <w:gridSpan w:val="4"/>
+            <w:vAlign w:val="center"/>
+          </w:tcPr>
+          <w:p>
+            <w:pPr>
+              <w:jc w:val="left"/>
+            </w:pPr>
+          </w:p>
+        </w:tc>
+      </w:tr>
+      <w:tr>
+        <w:tc>
+          <w:tcPr>
+            <w:tcW w:w="8780" w:type="dxa"/>
+            <w:gridSpan w:val="4"/>
+            <w:shd w:val="clear" w:color="auto" w:fill="F2F2F2" w:themeFill="background1" w:themeFillShade="F2"/>
+            <w:vAlign w:val="center"/>
+          </w:tcPr>
+          <w:p>
+            <w:pPr>
+              <w:jc w:val="left"/>
+              <w:rPr>
+                <w:b/>
+              </w:rPr>
+            </w:pPr>
+            <w:r>
+              <w:rPr>
+                <w:b/>
+              </w:rPr>
+              <w:t>Explication du cas de test</w:t>
+            </w:r>
+          </w:p>
+        </w:tc>
+      </w:tr>
+      <w:tr>
+        <w:tc>
+          <w:tcPr>
+            <w:tcW w:w="8780" w:type="dxa"/>
+            <w:gridSpan w:val="4"/>
+          </w:tcPr>
+          <w:p>
+            <w:pPr>
+              <w:spacing w:line="240" w:lineRule="auto"/>
+            </w:pPr>
+            <w:r>
+              <w:t xml:space="preserve">Dans ce test, on teste le bon déplacement de la caméra orthogonale selon l’axe XY. Donc, on assigne une nouvelle position à la caméra selon X et y à travers cette méthode. Ensuite, on utilise </w:t>
+            </w:r>
+            <w:r>
+              <w:rPr>
+                <w:rFonts w:eastAsiaTheme="minorHAnsi" w:cs="Consolas"/>
+                <w:color w:val="000000"/>
+                <w:sz w:val="19"/>
+                <w:szCs w:val="19"/>
+                <w:lang w:bidi="ar-SA"/>
+              </w:rPr>
+              <w:t>obtenirPosition() pour avoir la nouvelle. La comparaison des coordonnées nouvelles avec celles calculer à partir de sa position initiale en leur ajoutant les déplacements permet de tester si elle est bien déplacée.</w:t>
+            </w:r>
+          </w:p>
+        </w:tc>
+      </w:tr>
+      <w:tr>
+        <w:tc>
+          <w:tcPr>
+            <w:tcW w:w="8780" w:type="dxa"/>
+            <w:gridSpan w:val="4"/>
+            <w:shd w:val="clear" w:color="auto" w:fill="BFBFBF" w:themeFill="background1" w:themeFillShade="BF"/>
+            <w:vAlign w:val="center"/>
+          </w:tcPr>
+          <w:p>
+            <w:pPr>
+              <w:jc w:val="left"/>
+              <w:rPr>
+                <w:b/>
+              </w:rPr>
+            </w:pPr>
+            <w:r>
+              <w:rPr>
+                <w:b/>
+              </w:rPr>
+              <w:t xml:space="preserve">Cas de test # </w:t>
+            </w:r>
+            <w:r>
+              <w:rPr>
+                <w:b/>
+              </w:rPr>
+              <w:t>15</w:t>
+            </w:r>
+          </w:p>
+        </w:tc>
+      </w:tr>
+      <w:tr>
+        <w:tc>
+          <w:tcPr>
+            <w:tcW w:w="1809" w:type="dxa"/>
+            <w:shd w:val="clear" w:color="auto" w:fill="F2F2F2" w:themeFill="background1" w:themeFillShade="F2"/>
+            <w:vAlign w:val="center"/>
+          </w:tcPr>
+          <w:p>
+            <w:pPr>
+              <w:jc w:val="left"/>
+              <w:rPr>
+                <w:b/>
+              </w:rPr>
+            </w:pPr>
+            <w:r>
+              <w:rPr>
+                <w:b/>
+              </w:rPr>
+              <w:t>Méthode testée</w:t>
+            </w:r>
+          </w:p>
+        </w:tc>
+        <w:tc>
+          <w:tcPr>
+            <w:tcW w:w="6971" w:type="dxa"/>
+            <w:gridSpan w:val="3"/>
+          </w:tcPr>
+          <w:p>
+            <w:pPr>
+              <w:spacing w:line="240" w:lineRule="auto"/>
+            </w:pPr>
+            <w:r>
+              <w:rPr>
+                <w:rFonts w:eastAsiaTheme="minorHAnsi" w:cs="Consolas"/>
+                <w:color w:val="2B91AF"/>
+                <w:sz w:val="19"/>
+                <w:szCs w:val="19"/>
+                <w:lang w:bidi="ar-SA"/>
+              </w:rPr>
+              <w:t>Camera</w:t>
+            </w:r>
+            <w:r>
+              <w:rPr>
+                <w:rFonts w:eastAsiaTheme="minorHAnsi" w:cs="Consolas"/>
+                <w:color w:val="000000"/>
+                <w:sz w:val="19"/>
+                <w:szCs w:val="19"/>
+                <w:lang w:bidi="ar-SA"/>
+              </w:rPr>
+              <w:t>::deplacerZ(</w:t>
+            </w:r>
+            <w:r>
+              <w:rPr>
+                <w:rFonts w:ascii="Consolas" w:eastAsiaTheme="minorHAnsi" w:hAnsi="Consolas" w:cs="Consolas"/>
+                <w:color w:val="000000"/>
+                <w:sz w:val="19"/>
+                <w:szCs w:val="19"/>
+                <w:lang w:bidi="ar-SA"/>
+              </w:rPr>
+              <w:t>testDeplacerXY</w:t>
+            </w:r>
+            <w:r>
+              <w:rPr>
+                <w:rFonts w:eastAsiaTheme="minorHAnsi" w:cs="Consolas"/>
+                <w:color w:val="000000"/>
+                <w:sz w:val="19"/>
+                <w:szCs w:val="19"/>
+                <w:lang w:bidi="ar-SA"/>
+              </w:rPr>
+              <w:t>)</w:t>
+            </w:r>
+          </w:p>
+        </w:tc>
+      </w:tr>
+      <w:tr>
+        <w:trPr>
+          <w:trHeight w:hRule="exact" w:val="57"/>
+        </w:trPr>
+        <w:tc>
+          <w:tcPr>
+            <w:tcW w:w="8780" w:type="dxa"/>
+            <w:gridSpan w:val="4"/>
+            <w:vAlign w:val="center"/>
+          </w:tcPr>
+          <w:p/>
+        </w:tc>
+      </w:tr>
+      <w:tr>
+        <w:tc>
+          <w:tcPr>
+            <w:tcW w:w="8780" w:type="dxa"/>
+            <w:gridSpan w:val="4"/>
+            <w:shd w:val="clear" w:color="auto" w:fill="F2F2F2" w:themeFill="background1" w:themeFillShade="F2"/>
+            <w:vAlign w:val="center"/>
+          </w:tcPr>
+          <w:p>
+            <w:pPr>
+              <w:jc w:val="left"/>
+              <w:rPr>
+                <w:b/>
+              </w:rPr>
+            </w:pPr>
+            <w:r>
+              <w:rPr>
+                <w:b/>
+              </w:rPr>
+              <w:t>Justification</w:t>
+            </w:r>
+          </w:p>
+        </w:tc>
+      </w:tr>
+      <w:tr>
+        <w:tc>
+          <w:tcPr>
+            <w:tcW w:w="8780" w:type="dxa"/>
+            <w:gridSpan w:val="4"/>
+            <w:vAlign w:val="center"/>
+          </w:tcPr>
+          <w:p>
+            <w:pPr>
+              <w:spacing w:line="240" w:lineRule="auto"/>
+              <w:jc w:val="left"/>
+            </w:pPr>
+            <w:r>
+              <w:t>Le déplacement selon Z est aussi important comme le déplacement selon XY. Les même raisons déterminantes la sélection le choix de test de déplacement de la caméra selon l’axe XY ont incité le choix de déplacament de la caméra selon Z.</w:t>
+            </w:r>
+          </w:p>
+        </w:tc>
+      </w:tr>
+      <w:tr>
+        <w:trPr>
+          <w:trHeight w:hRule="exact" w:val="57"/>
+        </w:trPr>
+        <w:tc>
+          <w:tcPr>
+            <w:tcW w:w="8780" w:type="dxa"/>
+            <w:gridSpan w:val="4"/>
+            <w:vAlign w:val="center"/>
+          </w:tcPr>
+          <w:p>
+            <w:pPr>
+              <w:jc w:val="left"/>
+            </w:pPr>
+          </w:p>
+        </w:tc>
+      </w:tr>
+      <w:tr>
+        <w:tc>
+          <w:tcPr>
+            <w:tcW w:w="8780" w:type="dxa"/>
+            <w:gridSpan w:val="4"/>
+            <w:shd w:val="clear" w:color="auto" w:fill="F2F2F2" w:themeFill="background1" w:themeFillShade="F2"/>
+            <w:vAlign w:val="center"/>
+          </w:tcPr>
+          <w:p>
+            <w:pPr>
+              <w:jc w:val="left"/>
+              <w:rPr>
+                <w:b/>
+              </w:rPr>
+            </w:pPr>
+            <w:r>
+              <w:rPr>
+                <w:b/>
+              </w:rPr>
+              <w:t>Explication du cas de test</w:t>
+            </w:r>
+          </w:p>
+        </w:tc>
+      </w:tr>
+      <w:tr>
+        <w:tc>
+          <w:tcPr>
+            <w:tcW w:w="8780" w:type="dxa"/>
+            <w:gridSpan w:val="4"/>
+          </w:tcPr>
+          <w:p>
+            <w:pPr>
+              <w:spacing w:line="240" w:lineRule="auto"/>
+            </w:pPr>
+            <w:r>
+              <w:t xml:space="preserve">Ici on teste le bon fonctionnement de déplacement de la caméra orthogonale selon l’axe XY. Donc, on assigne une nouvelle position à la caméra selon Z à travers cette méthode. Ensuite, on utilise </w:t>
+            </w:r>
+            <w:r>
+              <w:rPr>
+                <w:rFonts w:eastAsiaTheme="minorHAnsi" w:cs="Consolas"/>
+                <w:color w:val="000000"/>
+                <w:sz w:val="19"/>
+                <w:szCs w:val="19"/>
+                <w:lang w:bidi="ar-SA"/>
+              </w:rPr>
+              <w:t>obtenirPosition() pour avoir la nouvelle. La comparaison de la nouvelle coordonnée Z avec celle calculer à partir de sa position initiale en leur ajoutant le déplacement en Z, permet de tester si elle est bien déplacée.</w:t>
+            </w:r>
+          </w:p>
+        </w:tc>
+      </w:tr>
+      <w:tr>
+        <w:trPr>
+          <w:trHeight w:val="357"/>
+        </w:trPr>
+        <w:tc>
+          <w:tcPr>
+            <w:tcW w:w="8780" w:type="dxa"/>
+            <w:gridSpan w:val="4"/>
+            <w:shd w:val="clear" w:color="auto" w:fill="8DB3E2" w:themeFill="text2" w:themeFillTint="66"/>
+            <w:vAlign w:val="center"/>
+          </w:tcPr>
+          <w:p>
+            <w:pPr>
+              <w:jc w:val="left"/>
+              <w:rPr>
+                <w:b/>
+              </w:rPr>
+            </w:pPr>
+            <w:r>
+              <w:rPr>
+                <w:b/>
+              </w:rPr>
+              <w:t>Cas de test # 16, 17, 18</w:t>
+            </w:r>
+          </w:p>
+        </w:tc>
+      </w:tr>
+      <w:tr>
+        <w:tc>
+          <w:tcPr>
+            <w:tcW w:w="1809" w:type="dxa"/>
+            <w:shd w:val="clear" w:color="auto" w:fill="F2F2F2" w:themeFill="background1" w:themeFillShade="F2"/>
+            <w:vAlign w:val="center"/>
+          </w:tcPr>
+          <w:p>
+            <w:pPr>
+              <w:jc w:val="left"/>
+              <w:rPr>
+                <w:b/>
+              </w:rPr>
+            </w:pPr>
+            <w:r>
+              <w:rPr>
+                <w:b/>
+              </w:rPr>
+              <w:t>Classe testée</w:t>
+            </w:r>
+          </w:p>
+        </w:tc>
+        <w:tc>
+          <w:tcPr>
+            <w:tcW w:w="4253" w:type="dxa"/>
+          </w:tcPr>
+          <w:p>
+            <w:pPr>
+              <w:spacing w:line="240" w:lineRule="auto"/>
+            </w:pPr>
+            <w:r>
+              <w:t>Tournoi&lt;std ::string&gt;(TournoiTest)</w:t>
+            </w:r>
+          </w:p>
+        </w:tc>
+        <w:tc>
+          <w:tcPr>
+            <w:tcW w:w="992" w:type="dxa"/>
+            <w:shd w:val="clear" w:color="auto" w:fill="F2F2F2" w:themeFill="background1" w:themeFillShade="F2"/>
+            <w:vAlign w:val="center"/>
+          </w:tcPr>
+          <w:p>
+            <w:pPr>
+              <w:jc w:val="left"/>
+              <w:rPr>
+                <w:b/>
+              </w:rPr>
+            </w:pPr>
+            <w:r>
+              <w:rPr>
+                <w:b/>
+              </w:rPr>
+              <w:t>Branche</w:t>
+            </w:r>
+          </w:p>
+        </w:tc>
+        <w:tc>
+          <w:tcPr>
+            <w:tcW w:w="1726" w:type="dxa"/>
+          </w:tcPr>
+          <w:p>
+            <w:pPr>
+              <w:spacing w:line="240" w:lineRule="auto"/>
+            </w:pPr>
+            <w:r>
+              <w:t xml:space="preserve">Master </w:t>
+            </w:r>
+          </w:p>
+        </w:tc>
+      </w:tr>
+      <w:tr>
+        <w:trPr>
+          <w:trHeight w:hRule="exact" w:val="57"/>
+        </w:trPr>
+        <w:tc>
+          <w:tcPr>
+            <w:tcW w:w="8780" w:type="dxa"/>
+            <w:gridSpan w:val="4"/>
+            <w:vAlign w:val="center"/>
+          </w:tcPr>
+          <w:p/>
+        </w:tc>
+      </w:tr>
+      <w:tr>
+        <w:tc>
+          <w:tcPr>
+            <w:tcW w:w="8780" w:type="dxa"/>
+            <w:gridSpan w:val="4"/>
+            <w:shd w:val="clear" w:color="auto" w:fill="F2F2F2" w:themeFill="background1" w:themeFillShade="F2"/>
+            <w:vAlign w:val="center"/>
+          </w:tcPr>
+          <w:p>
+            <w:pPr>
+              <w:jc w:val="left"/>
+              <w:rPr>
+                <w:b/>
+              </w:rPr>
+            </w:pPr>
+            <w:r>
+              <w:rPr>
+                <w:b/>
+              </w:rPr>
+              <w:t>Justification</w:t>
+            </w:r>
+          </w:p>
+        </w:tc>
+      </w:tr>
+      <w:tr>
+        <w:tc>
+          <w:tcPr>
+            <w:tcW w:w="8780" w:type="dxa"/>
+            <w:gridSpan w:val="4"/>
+          </w:tcPr>
+          <w:p>
+            <w:pPr>
+              <w:spacing w:line="240" w:lineRule="auto"/>
+            </w:pPr>
+            <w:r>
+              <w:t>Le tournoi fait partie intégrante de l’application. C’est ce pourquoi une bonne structure sur laquelle s’appuyer est importante. Ici, un template a été utilisé afin de gérer les possibles changements d’idée au niveau de la structure de donnée qui représente le joueur</w:t>
+            </w:r>
+          </w:p>
+        </w:tc>
+      </w:tr>
+    </w:tbl>
     <w:p>
       <w:pPr>
         <w:spacing w:after="200" w:line="276" w:lineRule="auto"/>
@@ -4445,13 +5708,19 @@
               <w:rPr>
                 <w:b/>
               </w:rPr>
-              <w:t xml:space="preserve">Cas de test # </w:t>
-            </w:r>
-            <w:r>
-              <w:rPr>
-                <w:b/>
-              </w:rPr>
-              <w:t>13</w:t>
+              <w:t>Cas de test</w:t>
+            </w:r>
+            <w:r>
+              <w:rPr>
+                <w:b/>
+              </w:rPr>
+              <w:t xml:space="preserve"> # </w:t>
+            </w:r>
+            <w:r>
+              <w:rPr>
+                <w:b/>
+              </w:rPr>
+              <w:t>16</w:t>
             </w:r>
           </w:p>
         </w:tc>
@@ -4461,7 +5730,6 @@
           <w:tcPr>
             <w:tcW w:w="1809" w:type="dxa"/>
             <w:shd w:val="clear" w:color="auto" w:fill="F2F2F2" w:themeFill="background1" w:themeFillShade="F2"/>
-            <w:vAlign w:val="center"/>
           </w:tcPr>
           <w:p>
             <w:pPr>
@@ -4487,602 +5755,516 @@
               <w:spacing w:line="240" w:lineRule="auto"/>
             </w:pPr>
             <w:r>
-              <w:rPr>
-                <w:rFonts w:eastAsiaTheme="minorHAnsi" w:cs="Consolas"/>
+              <w:t xml:space="preserve">Tournoi&lt;std ::string&gt;:: </w:t>
+            </w:r>
+            <w:r>
+              <w:rPr>
+                <w:rFonts w:ascii="Consolas" w:eastAsiaTheme="minorHAnsi" w:hAnsi="Consolas" w:cs="Consolas"/>
                 <w:color w:val="000000"/>
                 <w:sz w:val="19"/>
                 <w:szCs w:val="19"/>
                 <w:lang w:bidi="ar-SA"/>
               </w:rPr>
-              <w:t>redimensionnerFenetre(</w:t>
-            </w:r>
-            <w:r>
-              <w:rPr>
-                <w:rFonts w:eastAsiaTheme="minorHAnsi" w:cs="Consolas"/>
-                <w:color w:val="0000FF"/>
-                <w:sz w:val="19"/>
-                <w:szCs w:val="19"/>
-                <w:lang w:bidi="ar-SA"/>
-              </w:rPr>
-              <w:t>int</w:t>
-            </w:r>
-            <w:r>
-              <w:rPr>
-                <w:rFonts w:eastAsiaTheme="minorHAnsi" w:cs="Consolas"/>
+              <w:t>obtenirProchainMatchup</w:t>
+            </w:r>
+            <w:r>
+              <w:t xml:space="preserve"> (</w:t>
+            </w:r>
+            <w:r>
+              <w:rPr>
+                <w:rFonts w:ascii="Consolas" w:eastAsiaTheme="minorHAnsi" w:hAnsi="Consolas" w:cs="Consolas"/>
                 <w:color w:val="000000"/>
                 <w:sz w:val="19"/>
                 <w:szCs w:val="19"/>
                 <w:lang w:bidi="ar-SA"/>
               </w:rPr>
-              <w:t xml:space="preserve"> </w:t>
-            </w:r>
-            <w:r>
-              <w:rPr>
-                <w:rFonts w:eastAsiaTheme="minorHAnsi" w:cs="Consolas"/>
-                <w:color w:val="808080"/>
-                <w:sz w:val="19"/>
-                <w:szCs w:val="19"/>
-                <w:lang w:bidi="ar-SA"/>
-              </w:rPr>
-              <w:t>largeur</w:t>
-            </w:r>
-            <w:r>
-              <w:rPr>
-                <w:rFonts w:eastAsiaTheme="minorHAnsi" w:cs="Consolas"/>
+              <w:t>)</w:t>
+            </w:r>
+          </w:p>
+        </w:tc>
+      </w:tr>
+      <w:tr>
+        <w:trPr>
+          <w:trHeight w:hRule="exact" w:val="57"/>
+        </w:trPr>
+        <w:tc>
+          <w:tcPr>
+            <w:tcW w:w="8780" w:type="dxa"/>
+            <w:gridSpan w:val="2"/>
+            <w:vAlign w:val="center"/>
+          </w:tcPr>
+          <w:p/>
+        </w:tc>
+      </w:tr>
+      <w:tr>
+        <w:tc>
+          <w:tcPr>
+            <w:tcW w:w="8780" w:type="dxa"/>
+            <w:gridSpan w:val="2"/>
+            <w:shd w:val="clear" w:color="auto" w:fill="F2F2F2" w:themeFill="background1" w:themeFillShade="F2"/>
+            <w:vAlign w:val="center"/>
+          </w:tcPr>
+          <w:p>
+            <w:pPr>
+              <w:jc w:val="left"/>
+              <w:rPr>
+                <w:b/>
+              </w:rPr>
+            </w:pPr>
+            <w:r>
+              <w:rPr>
+                <w:b/>
+              </w:rPr>
+              <w:t>Justification</w:t>
+            </w:r>
+          </w:p>
+        </w:tc>
+      </w:tr>
+      <w:tr>
+        <w:tc>
+          <w:tcPr>
+            <w:tcW w:w="8780" w:type="dxa"/>
+            <w:gridSpan w:val="2"/>
+            <w:vAlign w:val="center"/>
+          </w:tcPr>
+          <w:p>
+            <w:pPr>
+              <w:spacing w:line="240" w:lineRule="auto"/>
+              <w:jc w:val="left"/>
+            </w:pPr>
+            <w:r>
+              <w:t>Permet de tester si on obtient le bon matchup dans un tournoi</w:t>
+            </w:r>
+            <w:r>
+              <w:t xml:space="preserve"> à travers la structure. Ainsi, on est certain que l’ordre d’obtention sera le bon.</w:t>
+            </w:r>
+          </w:p>
+          <w:p>
+            <w:pPr>
+              <w:spacing w:line="240" w:lineRule="auto"/>
+              <w:jc w:val="left"/>
+            </w:pPr>
+          </w:p>
+        </w:tc>
+      </w:tr>
+      <w:tr>
+        <w:trPr>
+          <w:trHeight w:hRule="exact" w:val="57"/>
+        </w:trPr>
+        <w:tc>
+          <w:tcPr>
+            <w:tcW w:w="8780" w:type="dxa"/>
+            <w:gridSpan w:val="2"/>
+            <w:vAlign w:val="center"/>
+          </w:tcPr>
+          <w:p>
+            <w:pPr>
+              <w:jc w:val="left"/>
+            </w:pPr>
+          </w:p>
+        </w:tc>
+      </w:tr>
+      <w:tr>
+        <w:tc>
+          <w:tcPr>
+            <w:tcW w:w="8780" w:type="dxa"/>
+            <w:gridSpan w:val="2"/>
+            <w:shd w:val="clear" w:color="auto" w:fill="F2F2F2" w:themeFill="background1" w:themeFillShade="F2"/>
+            <w:vAlign w:val="center"/>
+          </w:tcPr>
+          <w:p>
+            <w:pPr>
+              <w:jc w:val="left"/>
+              <w:rPr>
+                <w:b/>
+              </w:rPr>
+            </w:pPr>
+            <w:r>
+              <w:rPr>
+                <w:b/>
+              </w:rPr>
+              <w:t>Explication</w:t>
+            </w:r>
+            <w:r>
+              <w:rPr>
+                <w:b/>
+              </w:rPr>
+              <w:t xml:space="preserve"> du cas de test</w:t>
+            </w:r>
+          </w:p>
+        </w:tc>
+      </w:tr>
+      <w:tr>
+        <w:trPr>
+          <w:trHeight w:val="763"/>
+        </w:trPr>
+        <w:tc>
+          <w:tcPr>
+            <w:tcW w:w="8780" w:type="dxa"/>
+            <w:gridSpan w:val="2"/>
+          </w:tcPr>
+          <w:p>
+            <w:pPr>
+              <w:spacing w:line="240" w:lineRule="auto"/>
+            </w:pPr>
+            <w:r>
+              <w:t>Un tournoi est créé avec une liste de participants (ici des noms). Si on obtiens les deux derniers participants (romain, andre) dans le bon ordre, alors on devrait bien obtenir les autres matchups</w:t>
+            </w:r>
+          </w:p>
+        </w:tc>
+      </w:tr>
+    </w:tbl>
+    <w:p>
+      <w:pPr>
+        <w:spacing w:after="200" w:line="276" w:lineRule="auto"/>
+        <w:jc w:val="left"/>
+      </w:pPr>
+    </w:p>
+    <w:tbl>
+      <w:tblPr>
+        <w:tblStyle w:val="Grilledutableau"/>
+        <w:tblW w:w="8780" w:type="dxa"/>
+        <w:tblLook w:val="04A0" w:firstRow="1" w:lastRow="0" w:firstColumn="1" w:lastColumn="0" w:noHBand="0" w:noVBand="1"/>
+      </w:tblPr>
+      <w:tblGrid>
+        <w:gridCol w:w="1809"/>
+        <w:gridCol w:w="6971"/>
+      </w:tblGrid>
+      <w:tr>
+        <w:tc>
+          <w:tcPr>
+            <w:tcW w:w="8780" w:type="dxa"/>
+            <w:gridSpan w:val="2"/>
+            <w:shd w:val="clear" w:color="auto" w:fill="BFBFBF" w:themeFill="background1" w:themeFillShade="BF"/>
+            <w:vAlign w:val="center"/>
+          </w:tcPr>
+          <w:p>
+            <w:pPr>
+              <w:jc w:val="left"/>
+              <w:rPr>
+                <w:b/>
+              </w:rPr>
+            </w:pPr>
+            <w:r>
+              <w:rPr>
+                <w:b/>
+              </w:rPr>
+              <w:t>Cas de test</w:t>
+            </w:r>
+            <w:r>
+              <w:rPr>
+                <w:b/>
+              </w:rPr>
+              <w:t xml:space="preserve"> # </w:t>
+            </w:r>
+            <w:r>
+              <w:rPr>
+                <w:b/>
+              </w:rPr>
+              <w:t>17</w:t>
+            </w:r>
+          </w:p>
+        </w:tc>
+      </w:tr>
+      <w:tr>
+        <w:tc>
+          <w:tcPr>
+            <w:tcW w:w="1809" w:type="dxa"/>
+            <w:shd w:val="clear" w:color="auto" w:fill="F2F2F2" w:themeFill="background1" w:themeFillShade="F2"/>
+          </w:tcPr>
+          <w:p>
+            <w:pPr>
+              <w:jc w:val="left"/>
+              <w:rPr>
+                <w:b/>
+              </w:rPr>
+            </w:pPr>
+            <w:r>
+              <w:rPr>
+                <w:b/>
+              </w:rPr>
+              <w:t>Méthode testée</w:t>
+            </w:r>
+          </w:p>
+        </w:tc>
+        <w:tc>
+          <w:tcPr>
+            <w:tcW w:w="6971" w:type="dxa"/>
+          </w:tcPr>
+          <w:p>
+            <w:pPr>
+              <w:spacing w:line="240" w:lineRule="auto"/>
+            </w:pPr>
+            <w:r>
+              <w:t xml:space="preserve">Tournoi&lt;std ::string&gt;:: </w:t>
+            </w:r>
+            <w:r>
+              <w:rPr>
+                <w:rFonts w:ascii="Consolas" w:eastAsiaTheme="minorHAnsi" w:hAnsi="Consolas" w:cs="Consolas"/>
                 <w:color w:val="000000"/>
                 <w:sz w:val="19"/>
                 <w:szCs w:val="19"/>
                 <w:lang w:bidi="ar-SA"/>
               </w:rPr>
-              <w:t xml:space="preserve">, </w:t>
-            </w:r>
-            <w:r>
-              <w:rPr>
-                <w:rFonts w:eastAsiaTheme="minorHAnsi" w:cs="Consolas"/>
-                <w:color w:val="0000FF"/>
-                <w:sz w:val="19"/>
-                <w:szCs w:val="19"/>
-                <w:lang w:bidi="ar-SA"/>
-              </w:rPr>
-              <w:t>int</w:t>
-            </w:r>
-            <w:r>
-              <w:rPr>
-                <w:rFonts w:eastAsiaTheme="minorHAnsi" w:cs="Consolas"/>
+              <w:t>affecterScoreProchainMatchup</w:t>
+            </w:r>
+            <w:r>
+              <w:t xml:space="preserve"> (</w:t>
+            </w:r>
+            <w:r>
+              <w:rPr>
+                <w:rFonts w:ascii="Consolas" w:eastAsiaTheme="minorHAnsi" w:hAnsi="Consolas" w:cs="Consolas"/>
                 <w:color w:val="000000"/>
                 <w:sz w:val="19"/>
                 <w:szCs w:val="19"/>
                 <w:lang w:bidi="ar-SA"/>
               </w:rPr>
-              <w:t xml:space="preserve"> </w:t>
-            </w:r>
-            <w:r>
-              <w:rPr>
-                <w:rFonts w:eastAsiaTheme="minorHAnsi" w:cs="Consolas"/>
-                <w:color w:val="808080"/>
-                <w:sz w:val="19"/>
-                <w:szCs w:val="19"/>
-                <w:lang w:bidi="ar-SA"/>
-              </w:rPr>
-              <w:t>hauteur</w:t>
-            </w:r>
-            <w:r>
-              <w:rPr>
-                <w:rFonts w:eastAsiaTheme="minorHAnsi" w:cs="Consolas"/>
+              <w:t>)</w:t>
+            </w:r>
+          </w:p>
+        </w:tc>
+      </w:tr>
+      <w:tr>
+        <w:trPr>
+          <w:trHeight w:hRule="exact" w:val="57"/>
+        </w:trPr>
+        <w:tc>
+          <w:tcPr>
+            <w:tcW w:w="8780" w:type="dxa"/>
+            <w:gridSpan w:val="2"/>
+            <w:vAlign w:val="center"/>
+          </w:tcPr>
+          <w:p/>
+        </w:tc>
+      </w:tr>
+      <w:tr>
+        <w:tc>
+          <w:tcPr>
+            <w:tcW w:w="8780" w:type="dxa"/>
+            <w:gridSpan w:val="2"/>
+            <w:shd w:val="clear" w:color="auto" w:fill="F2F2F2" w:themeFill="background1" w:themeFillShade="F2"/>
+            <w:vAlign w:val="center"/>
+          </w:tcPr>
+          <w:p>
+            <w:pPr>
+              <w:jc w:val="left"/>
+              <w:rPr>
+                <w:b/>
+              </w:rPr>
+            </w:pPr>
+            <w:r>
+              <w:rPr>
+                <w:b/>
+              </w:rPr>
+              <w:t>Justification</w:t>
+            </w:r>
+          </w:p>
+        </w:tc>
+      </w:tr>
+      <w:tr>
+        <w:tc>
+          <w:tcPr>
+            <w:tcW w:w="8780" w:type="dxa"/>
+            <w:gridSpan w:val="2"/>
+            <w:vAlign w:val="center"/>
+          </w:tcPr>
+          <w:p>
+            <w:pPr>
+              <w:spacing w:line="240" w:lineRule="auto"/>
+              <w:jc w:val="left"/>
+            </w:pPr>
+            <w:r>
+              <w:t>Pour gagner un tournoi, il faut une progression à travers la structure. Pour se faire, ce cas de test nous permet de tester si, en affectant un score au matchup obtenu par obtenirProchainMatchup, le gagnant obtenu est le bon.</w:t>
+            </w:r>
+          </w:p>
+          <w:p>
+            <w:pPr>
+              <w:spacing w:line="240" w:lineRule="auto"/>
+              <w:jc w:val="left"/>
+            </w:pPr>
+          </w:p>
+        </w:tc>
+      </w:tr>
+      <w:tr>
+        <w:trPr>
+          <w:trHeight w:hRule="exact" w:val="57"/>
+        </w:trPr>
+        <w:tc>
+          <w:tcPr>
+            <w:tcW w:w="8780" w:type="dxa"/>
+            <w:gridSpan w:val="2"/>
+            <w:vAlign w:val="center"/>
+          </w:tcPr>
+          <w:p>
+            <w:pPr>
+              <w:jc w:val="left"/>
+            </w:pPr>
+          </w:p>
+        </w:tc>
+      </w:tr>
+      <w:tr>
+        <w:tc>
+          <w:tcPr>
+            <w:tcW w:w="8780" w:type="dxa"/>
+            <w:gridSpan w:val="2"/>
+            <w:shd w:val="clear" w:color="auto" w:fill="F2F2F2" w:themeFill="background1" w:themeFillShade="F2"/>
+            <w:vAlign w:val="center"/>
+          </w:tcPr>
+          <w:p>
+            <w:pPr>
+              <w:jc w:val="left"/>
+              <w:rPr>
+                <w:b/>
+              </w:rPr>
+            </w:pPr>
+            <w:r>
+              <w:rPr>
+                <w:b/>
+              </w:rPr>
+              <w:t>Explication</w:t>
+            </w:r>
+            <w:r>
+              <w:rPr>
+                <w:b/>
+              </w:rPr>
+              <w:t xml:space="preserve"> du cas de test</w:t>
+            </w:r>
+          </w:p>
+        </w:tc>
+      </w:tr>
+      <w:tr>
+        <w:trPr>
+          <w:trHeight w:val="763"/>
+        </w:trPr>
+        <w:tc>
+          <w:tcPr>
+            <w:tcW w:w="8780" w:type="dxa"/>
+            <w:gridSpan w:val="2"/>
+          </w:tcPr>
+          <w:p>
+            <w:pPr>
+              <w:spacing w:line="240" w:lineRule="auto"/>
+            </w:pPr>
+            <w:r>
+              <w:t>Un tournoi est créé avec une liste de participants (ici des noms). Si, en affectant des scores aux différents matchups, le gagnant qui en ressort est le bon. On réexécute le tout avec les deux matchups restants (l’autre demi-finale et la finale).</w:t>
+            </w:r>
+          </w:p>
+        </w:tc>
+      </w:tr>
+    </w:tbl>
+    <w:p>
+      <w:pPr>
+        <w:spacing w:after="200" w:line="276" w:lineRule="auto"/>
+        <w:jc w:val="left"/>
+      </w:pPr>
+    </w:p>
+    <w:p>
+      <w:pPr>
+        <w:spacing w:after="200" w:line="276" w:lineRule="auto"/>
+        <w:jc w:val="left"/>
+      </w:pPr>
+    </w:p>
+    <w:tbl>
+      <w:tblPr>
+        <w:tblStyle w:val="Grilledutableau"/>
+        <w:tblW w:w="8780" w:type="dxa"/>
+        <w:tblLook w:val="04A0" w:firstRow="1" w:lastRow="0" w:firstColumn="1" w:lastColumn="0" w:noHBand="0" w:noVBand="1"/>
+      </w:tblPr>
+      <w:tblGrid>
+        <w:gridCol w:w="1809"/>
+        <w:gridCol w:w="6971"/>
+      </w:tblGrid>
+      <w:tr>
+        <w:tc>
+          <w:tcPr>
+            <w:tcW w:w="8780" w:type="dxa"/>
+            <w:gridSpan w:val="2"/>
+            <w:shd w:val="clear" w:color="auto" w:fill="BFBFBF" w:themeFill="background1" w:themeFillShade="BF"/>
+            <w:vAlign w:val="center"/>
+          </w:tcPr>
+          <w:p>
+            <w:pPr>
+              <w:jc w:val="left"/>
+              <w:rPr>
+                <w:b/>
+              </w:rPr>
+            </w:pPr>
+            <w:r>
+              <w:rPr>
+                <w:b/>
+              </w:rPr>
+              <w:t>Cas de test</w:t>
+            </w:r>
+            <w:r>
+              <w:rPr>
+                <w:b/>
+              </w:rPr>
+              <w:t xml:space="preserve"> # </w:t>
+            </w:r>
+            <w:bookmarkStart w:id="0" w:name="_GoBack"/>
+            <w:bookmarkEnd w:id="0"/>
+            <w:r>
+              <w:rPr>
+                <w:b/>
+              </w:rPr>
+              <w:t>18</w:t>
+            </w:r>
+          </w:p>
+        </w:tc>
+      </w:tr>
+      <w:tr>
+        <w:tc>
+          <w:tcPr>
+            <w:tcW w:w="1809" w:type="dxa"/>
+            <w:shd w:val="clear" w:color="auto" w:fill="F2F2F2" w:themeFill="background1" w:themeFillShade="F2"/>
+          </w:tcPr>
+          <w:p>
+            <w:pPr>
+              <w:jc w:val="left"/>
+              <w:rPr>
+                <w:b/>
+              </w:rPr>
+            </w:pPr>
+            <w:r>
+              <w:rPr>
+                <w:b/>
+              </w:rPr>
+              <w:t>Méthode testée</w:t>
+            </w:r>
+          </w:p>
+        </w:tc>
+        <w:tc>
+          <w:tcPr>
+            <w:tcW w:w="6971" w:type="dxa"/>
+          </w:tcPr>
+          <w:p>
+            <w:pPr>
+              <w:spacing w:line="240" w:lineRule="auto"/>
+            </w:pPr>
+            <w:r>
+              <w:t xml:space="preserve">Tournoi&lt;std ::string&gt;:: </w:t>
+            </w:r>
+            <w:r>
+              <w:rPr>
+                <w:rFonts w:ascii="Consolas" w:eastAsiaTheme="minorHAnsi" w:hAnsi="Consolas" w:cs="Consolas"/>
                 <w:color w:val="000000"/>
                 <w:sz w:val="19"/>
                 <w:szCs w:val="19"/>
                 <w:lang w:bidi="ar-SA"/>
               </w:rPr>
-              <w:t>)</w:t>
-            </w:r>
-          </w:p>
-        </w:tc>
-      </w:tr>
-      <w:tr>
-        <w:trPr>
-          <w:trHeight w:hRule="exact" w:val="57"/>
-        </w:trPr>
-        <w:tc>
-          <w:tcPr>
-            <w:tcW w:w="8780" w:type="dxa"/>
-            <w:gridSpan w:val="2"/>
-            <w:vAlign w:val="center"/>
-          </w:tcPr>
-          <w:p/>
-        </w:tc>
-      </w:tr>
-      <w:tr>
-        <w:tc>
-          <w:tcPr>
-            <w:tcW w:w="8780" w:type="dxa"/>
-            <w:gridSpan w:val="2"/>
-            <w:shd w:val="clear" w:color="auto" w:fill="F2F2F2" w:themeFill="background1" w:themeFillShade="F2"/>
-            <w:vAlign w:val="center"/>
-          </w:tcPr>
-          <w:p>
-            <w:pPr>
-              <w:jc w:val="left"/>
-              <w:rPr>
-                <w:b/>
-              </w:rPr>
-            </w:pPr>
-            <w:r>
-              <w:rPr>
-                <w:b/>
-              </w:rPr>
-              <w:t>Justification</w:t>
-            </w:r>
-          </w:p>
-        </w:tc>
-      </w:tr>
-      <w:tr>
-        <w:tc>
-          <w:tcPr>
-            <w:tcW w:w="8780" w:type="dxa"/>
-            <w:gridSpan w:val="2"/>
-            <w:vAlign w:val="center"/>
-          </w:tcPr>
-          <w:p>
-            <w:pPr>
-              <w:spacing w:line="240" w:lineRule="auto"/>
-              <w:jc w:val="left"/>
-            </w:pPr>
-            <w:r>
-              <w:t>Cette méthode ajuste la fenêtre virtuelle par apport aux dimensions de la clôture afin de garder le rapport d’aspect. Par conséquence, les objets de la scène ne se déforment pas et conservent leur taille, malgré que la taille de la fenêtre a changé .</w:t>
-            </w:r>
-          </w:p>
-        </w:tc>
-      </w:tr>
-      <w:tr>
-        <w:trPr>
-          <w:trHeight w:hRule="exact" w:val="57"/>
-        </w:trPr>
-        <w:tc>
-          <w:tcPr>
-            <w:tcW w:w="8780" w:type="dxa"/>
-            <w:gridSpan w:val="2"/>
-            <w:vAlign w:val="center"/>
-          </w:tcPr>
-          <w:p>
-            <w:pPr>
-              <w:jc w:val="left"/>
-            </w:pPr>
-          </w:p>
-        </w:tc>
-      </w:tr>
-      <w:tr>
-        <w:tc>
-          <w:tcPr>
-            <w:tcW w:w="8780" w:type="dxa"/>
-            <w:gridSpan w:val="2"/>
-            <w:shd w:val="clear" w:color="auto" w:fill="F2F2F2" w:themeFill="background1" w:themeFillShade="F2"/>
-            <w:vAlign w:val="center"/>
-          </w:tcPr>
-          <w:p>
-            <w:pPr>
-              <w:jc w:val="left"/>
-              <w:rPr>
-                <w:b/>
-              </w:rPr>
-            </w:pPr>
-            <w:r>
-              <w:rPr>
-                <w:b/>
-              </w:rPr>
-              <w:t>Explication du cas de test</w:t>
-            </w:r>
-          </w:p>
-        </w:tc>
-      </w:tr>
-      <w:tr>
-        <w:tc>
-          <w:tcPr>
-            <w:tcW w:w="8780" w:type="dxa"/>
-            <w:gridSpan w:val="2"/>
-          </w:tcPr>
-          <w:p>
-            <w:pPr>
-              <w:spacing w:line="240" w:lineRule="auto"/>
-            </w:pPr>
-            <w:r>
-              <w:t xml:space="preserve">Pour tester cette méthode, on a assigné des valeurs à la clôture. Puis, on a calculé à la main la nouvelle dimension de la fenêtre virtuelle et on l’a comparer avec les valeurs retourner par cette fonction.  </w:t>
-            </w:r>
-          </w:p>
-        </w:tc>
-      </w:tr>
-      <w:tr>
-        <w:tc>
-          <w:tcPr>
-            <w:tcW w:w="8780" w:type="dxa"/>
-            <w:gridSpan w:val="2"/>
-            <w:shd w:val="clear" w:color="auto" w:fill="BFBFBF" w:themeFill="background1" w:themeFillShade="BF"/>
-            <w:vAlign w:val="center"/>
-          </w:tcPr>
-          <w:p>
-            <w:pPr>
-              <w:jc w:val="left"/>
-              <w:rPr>
-                <w:b/>
-              </w:rPr>
-            </w:pPr>
-            <w:r>
-              <w:rPr>
-                <w:b/>
-              </w:rPr>
-              <w:t xml:space="preserve">Cas de test # </w:t>
-            </w:r>
-            <w:r>
-              <w:rPr>
-                <w:b/>
-              </w:rPr>
-              <w:t>14</w:t>
-            </w:r>
-          </w:p>
-        </w:tc>
-      </w:tr>
-      <w:tr>
-        <w:tc>
-          <w:tcPr>
-            <w:tcW w:w="1809" w:type="dxa"/>
-            <w:shd w:val="clear" w:color="auto" w:fill="F2F2F2" w:themeFill="background1" w:themeFillShade="F2"/>
-            <w:vAlign w:val="center"/>
-          </w:tcPr>
-          <w:p>
-            <w:pPr>
-              <w:jc w:val="left"/>
-              <w:rPr>
-                <w:b/>
-              </w:rPr>
-            </w:pPr>
-            <w:r>
-              <w:rPr>
-                <w:b/>
-              </w:rPr>
-              <w:t>Méthode testée</w:t>
-            </w:r>
-          </w:p>
-        </w:tc>
-        <w:tc>
-          <w:tcPr>
-            <w:tcW w:w="6971" w:type="dxa"/>
-          </w:tcPr>
-          <w:p>
-            <w:pPr>
-              <w:spacing w:line="240" w:lineRule="auto"/>
-              <w:rPr>
-                <w:lang w:val="en-US"/>
-              </w:rPr>
-            </w:pPr>
-            <w:r>
-              <w:rPr>
-                <w:rFonts w:eastAsiaTheme="minorHAnsi" w:cs="Consolas"/>
-                <w:color w:val="2B91AF"/>
-                <w:sz w:val="19"/>
-                <w:szCs w:val="19"/>
-                <w:lang w:val="en-CA" w:bidi="ar-SA"/>
-              </w:rPr>
-              <w:t>Camera</w:t>
-            </w:r>
-            <w:r>
-              <w:rPr>
-                <w:rFonts w:eastAsiaTheme="minorHAnsi" w:cs="Consolas"/>
-                <w:color w:val="000000"/>
-                <w:sz w:val="19"/>
-                <w:szCs w:val="19"/>
-                <w:lang w:val="en-CA" w:bidi="ar-SA"/>
-              </w:rPr>
-              <w:t>::deplacerXY(</w:t>
-            </w:r>
-            <w:r>
-              <w:rPr>
-                <w:rFonts w:eastAsiaTheme="minorHAnsi" w:cs="Consolas"/>
-                <w:color w:val="808080"/>
-                <w:sz w:val="19"/>
-                <w:szCs w:val="19"/>
-                <w:lang w:val="en-CA" w:bidi="ar-SA"/>
-              </w:rPr>
-              <w:t>deplacementX</w:t>
-            </w:r>
-            <w:r>
-              <w:rPr>
-                <w:rFonts w:eastAsiaTheme="minorHAnsi" w:cs="Consolas"/>
-                <w:color w:val="000000"/>
-                <w:sz w:val="19"/>
-                <w:szCs w:val="19"/>
-                <w:lang w:val="en-CA" w:bidi="ar-SA"/>
-              </w:rPr>
-              <w:t>,</w:t>
-            </w:r>
-            <w:r>
-              <w:rPr>
-                <w:rFonts w:eastAsiaTheme="minorHAnsi" w:cs="Consolas"/>
-                <w:color w:val="808080"/>
-                <w:sz w:val="19"/>
-                <w:szCs w:val="19"/>
-                <w:lang w:val="en-CA" w:bidi="ar-SA"/>
-              </w:rPr>
-              <w:t>deplacementY</w:t>
-            </w:r>
-            <w:r>
-              <w:rPr>
-                <w:rFonts w:eastAsiaTheme="minorHAnsi" w:cs="Consolas"/>
-                <w:color w:val="000000"/>
-                <w:sz w:val="19"/>
-                <w:szCs w:val="19"/>
-                <w:lang w:val="en-CA" w:bidi="ar-SA"/>
-              </w:rPr>
-              <w:t>,</w:t>
-            </w:r>
-            <w:r>
-              <w:rPr>
-                <w:rFonts w:eastAsiaTheme="minorHAnsi" w:cs="Consolas"/>
-                <w:color w:val="808080"/>
-                <w:sz w:val="19"/>
-                <w:szCs w:val="19"/>
-                <w:lang w:val="en-CA" w:bidi="ar-SA"/>
-              </w:rPr>
-              <w:t>bougePointVise</w:t>
-            </w:r>
-            <w:r>
-              <w:rPr>
-                <w:rFonts w:eastAsiaTheme="minorHAnsi" w:cs="Consolas"/>
-                <w:color w:val="000000"/>
-                <w:sz w:val="19"/>
-                <w:szCs w:val="19"/>
-                <w:lang w:val="en-CA" w:bidi="ar-SA"/>
-              </w:rPr>
-              <w:t>)</w:t>
-            </w:r>
-          </w:p>
-        </w:tc>
-      </w:tr>
-      <w:tr>
-        <w:trPr>
-          <w:trHeight w:hRule="exact" w:val="57"/>
-        </w:trPr>
-        <w:tc>
-          <w:tcPr>
-            <w:tcW w:w="8780" w:type="dxa"/>
-            <w:gridSpan w:val="2"/>
-            <w:vAlign w:val="center"/>
-          </w:tcPr>
-          <w:p>
-            <w:pPr>
-              <w:rPr>
-                <w:lang w:val="en-US"/>
-              </w:rPr>
-            </w:pPr>
-          </w:p>
-        </w:tc>
-      </w:tr>
-      <w:tr>
-        <w:tc>
-          <w:tcPr>
-            <w:tcW w:w="8780" w:type="dxa"/>
-            <w:gridSpan w:val="2"/>
-            <w:shd w:val="clear" w:color="auto" w:fill="F2F2F2" w:themeFill="background1" w:themeFillShade="F2"/>
-            <w:vAlign w:val="center"/>
-          </w:tcPr>
-          <w:p>
-            <w:pPr>
-              <w:jc w:val="left"/>
-              <w:rPr>
-                <w:b/>
-              </w:rPr>
-            </w:pPr>
-            <w:r>
-              <w:rPr>
-                <w:b/>
-              </w:rPr>
-              <w:t>Justification</w:t>
-            </w:r>
-          </w:p>
-        </w:tc>
-      </w:tr>
-      <w:tr>
-        <w:tc>
-          <w:tcPr>
-            <w:tcW w:w="8780" w:type="dxa"/>
-            <w:gridSpan w:val="2"/>
-            <w:vAlign w:val="center"/>
-          </w:tcPr>
-          <w:p>
-            <w:pPr>
-              <w:spacing w:line="240" w:lineRule="auto"/>
-              <w:jc w:val="left"/>
-            </w:pPr>
-            <w:r>
-              <w:t>La position de La caméra est un paramètre très important pour la fonction Atlook qui positionne la vue de l’observateur. C’est la caméra n’est pas bien placer et déplacer, cela affecte la façon comment la table et les autres nœuds vont être vue (cercle déformé ) par exemple.</w:t>
-            </w:r>
-          </w:p>
-        </w:tc>
-      </w:tr>
-      <w:tr>
-        <w:trPr>
-          <w:trHeight w:hRule="exact" w:val="57"/>
-        </w:trPr>
-        <w:tc>
-          <w:tcPr>
-            <w:tcW w:w="8780" w:type="dxa"/>
-            <w:gridSpan w:val="2"/>
-            <w:vAlign w:val="center"/>
-          </w:tcPr>
-          <w:p>
-            <w:pPr>
-              <w:jc w:val="left"/>
-            </w:pPr>
-          </w:p>
-        </w:tc>
-      </w:tr>
-      <w:tr>
-        <w:tc>
-          <w:tcPr>
-            <w:tcW w:w="8780" w:type="dxa"/>
-            <w:gridSpan w:val="2"/>
-            <w:shd w:val="clear" w:color="auto" w:fill="F2F2F2" w:themeFill="background1" w:themeFillShade="F2"/>
-            <w:vAlign w:val="center"/>
-          </w:tcPr>
-          <w:p>
-            <w:pPr>
-              <w:jc w:val="left"/>
-              <w:rPr>
-                <w:b/>
-              </w:rPr>
-            </w:pPr>
-            <w:r>
-              <w:rPr>
-                <w:b/>
-              </w:rPr>
-              <w:t>Explication du cas de test</w:t>
-            </w:r>
-          </w:p>
-        </w:tc>
-      </w:tr>
-      <w:tr>
-        <w:tc>
-          <w:tcPr>
-            <w:tcW w:w="8780" w:type="dxa"/>
-            <w:gridSpan w:val="2"/>
-          </w:tcPr>
-          <w:p>
-            <w:pPr>
-              <w:spacing w:line="240" w:lineRule="auto"/>
-            </w:pPr>
-            <w:r>
-              <w:t xml:space="preserve">Dans ce test, on teste le bon déplacement de la caméra orthogonale selon l’axe XY. Donc, on assigne une nouvelle position à la caméra selon X et y à travers cette méthode. Ensuite, on utilise </w:t>
-            </w:r>
-            <w:r>
-              <w:rPr>
-                <w:rFonts w:eastAsiaTheme="minorHAnsi" w:cs="Consolas"/>
+              <w:t>obtenirMatchups</w:t>
+            </w:r>
+            <w:r>
+              <w:t xml:space="preserve"> (</w:t>
+            </w:r>
+            <w:r>
+              <w:rPr>
+                <w:rFonts w:ascii="Consolas" w:eastAsiaTheme="minorHAnsi" w:hAnsi="Consolas" w:cs="Consolas"/>
                 <w:color w:val="000000"/>
                 <w:sz w:val="19"/>
                 <w:szCs w:val="19"/>
                 <w:lang w:bidi="ar-SA"/>
               </w:rPr>
-              <w:t>obtenirPosition() pour avoir la nouvelle. La comparaison des coordonnées nouvelles avec celles calculer à partir de sa position initiale en leur ajoutant les déplacements permet de tester si elle est bien déplacée.</w:t>
-            </w:r>
-          </w:p>
-        </w:tc>
-      </w:tr>
-      <w:tr>
-        <w:tc>
-          <w:tcPr>
-            <w:tcW w:w="8780" w:type="dxa"/>
-            <w:gridSpan w:val="2"/>
-            <w:shd w:val="clear" w:color="auto" w:fill="BFBFBF" w:themeFill="background1" w:themeFillShade="BF"/>
-            <w:vAlign w:val="center"/>
-          </w:tcPr>
-          <w:p>
-            <w:pPr>
-              <w:jc w:val="left"/>
-              <w:rPr>
-                <w:b/>
-              </w:rPr>
-            </w:pPr>
-            <w:r>
-              <w:rPr>
-                <w:b/>
-              </w:rPr>
-              <w:t xml:space="preserve">Cas de test # </w:t>
-            </w:r>
-            <w:r>
-              <w:rPr>
-                <w:b/>
-              </w:rPr>
-              <w:t>15</w:t>
-            </w:r>
-          </w:p>
-        </w:tc>
-      </w:tr>
-      <w:tr>
-        <w:tc>
-          <w:tcPr>
-            <w:tcW w:w="1809" w:type="dxa"/>
-            <w:shd w:val="clear" w:color="auto" w:fill="F2F2F2" w:themeFill="background1" w:themeFillShade="F2"/>
-            <w:vAlign w:val="center"/>
-          </w:tcPr>
-          <w:p>
-            <w:pPr>
-              <w:jc w:val="left"/>
-              <w:rPr>
-                <w:b/>
-              </w:rPr>
-            </w:pPr>
-            <w:r>
-              <w:rPr>
-                <w:b/>
-              </w:rPr>
-              <w:t>Méthode testée</w:t>
-            </w:r>
-          </w:p>
-        </w:tc>
-        <w:tc>
-          <w:tcPr>
-            <w:tcW w:w="6971" w:type="dxa"/>
-          </w:tcPr>
-          <w:p>
-            <w:pPr>
-              <w:spacing w:line="240" w:lineRule="auto"/>
-            </w:pPr>
-            <w:r>
-              <w:rPr>
-                <w:rFonts w:eastAsiaTheme="minorHAnsi" w:cs="Consolas"/>
-                <w:color w:val="2B91AF"/>
-                <w:sz w:val="19"/>
-                <w:szCs w:val="19"/>
-                <w:lang w:bidi="ar-SA"/>
-              </w:rPr>
-              <w:t>Camera</w:t>
-            </w:r>
-            <w:r>
-              <w:rPr>
-                <w:rFonts w:eastAsiaTheme="minorHAnsi" w:cs="Consolas"/>
-                <w:color w:val="000000"/>
-                <w:sz w:val="19"/>
-                <w:szCs w:val="19"/>
-                <w:lang w:bidi="ar-SA"/>
-              </w:rPr>
-              <w:t>::deplacerZ(</w:t>
-            </w:r>
-            <w:r>
-              <w:rPr>
-                <w:rFonts w:eastAsiaTheme="minorHAnsi" w:cs="Consolas"/>
-                <w:color w:val="808080"/>
-                <w:sz w:val="19"/>
-                <w:szCs w:val="19"/>
-                <w:lang w:bidi="ar-SA"/>
-              </w:rPr>
-              <w:t>deplacement</w:t>
-            </w:r>
-            <w:r>
-              <w:rPr>
-                <w:rFonts w:eastAsiaTheme="minorHAnsi" w:cs="Consolas"/>
-                <w:color w:val="000000"/>
-                <w:sz w:val="19"/>
-                <w:szCs w:val="19"/>
-                <w:lang w:bidi="ar-SA"/>
-              </w:rPr>
-              <w:t xml:space="preserve">, </w:t>
-            </w:r>
-            <w:r>
-              <w:rPr>
-                <w:rFonts w:eastAsiaTheme="minorHAnsi" w:cs="Consolas"/>
-                <w:color w:val="808080"/>
-                <w:sz w:val="19"/>
-                <w:szCs w:val="19"/>
-                <w:lang w:bidi="ar-SA"/>
-              </w:rPr>
-              <w:t>bougePointVise</w:t>
-            </w:r>
-            <w:r>
-              <w:rPr>
-                <w:rFonts w:eastAsiaTheme="minorHAnsi" w:cs="Consolas"/>
-                <w:color w:val="000000"/>
-                <w:sz w:val="19"/>
-                <w:szCs w:val="19"/>
-                <w:lang w:bidi="ar-SA"/>
-              </w:rPr>
               <w:t>)</w:t>
             </w:r>
           </w:p>
@@ -5138,8 +6320,14 @@
               <w:jc w:val="left"/>
             </w:pPr>
             <w:r>
-              <w:t>Le déplacement selon Z est aussi important comme le déplacement selon XY. Les même raisons déterminantes la sélection le choix de test de déplacement de la caméra selon l’axe XY ont incité le choix de déplacament de la caméra selon Z.</w:t>
-            </w:r>
+              <w:t>Pour afficher, le tournoi à l’écran, il est nécessaire de connaître l’ensemble des noms et scores des participants. Pour se faire, on utilise la méthode obtenirMatchups.</w:t>
+            </w:r>
+          </w:p>
+          <w:p>
+            <w:pPr>
+              <w:spacing w:line="240" w:lineRule="auto"/>
+              <w:jc w:val="left"/>
+            </w:pPr>
           </w:p>
         </w:tc>
       </w:tr>
@@ -5179,38 +6367,43 @@
               <w:rPr>
                 <w:b/>
               </w:rPr>
-              <w:t>Explication du cas de test</w:t>
-            </w:r>
-          </w:p>
-        </w:tc>
-      </w:tr>
-      <w:tr>
-        <w:tc>
-          <w:tcPr>
-            <w:tcW w:w="8780" w:type="dxa"/>
-            <w:gridSpan w:val="2"/>
-          </w:tcPr>
-          <w:p>
-            <w:pPr>
-              <w:spacing w:line="240" w:lineRule="auto"/>
-            </w:pPr>
-            <w:r>
-              <w:t xml:space="preserve">Ici on teste le bon fonctionnement de déplacement de la caméra orthogonale selon l’axe XY. Donc, on assigne une nouvelle position à la caméra selon Z à travers cette méthode. Ensuite, on utilise </w:t>
-            </w:r>
-            <w:r>
-              <w:rPr>
-                <w:rFonts w:eastAsiaTheme="minorHAnsi" w:cs="Consolas"/>
-                <w:color w:val="000000"/>
-                <w:sz w:val="19"/>
-                <w:szCs w:val="19"/>
-                <w:lang w:bidi="ar-SA"/>
-              </w:rPr>
-              <w:t>obtenirPosition() pour avoir la nouvelle. La comparaison de la nouvelle coordonnée Z avec celle calculer à partir de sa position initiale en leur ajoutant le déplacement en Z, permet de tester si elle est bien déplacée.</w:t>
+              <w:t>Explication</w:t>
+            </w:r>
+            <w:r>
+              <w:rPr>
+                <w:b/>
+              </w:rPr>
+              <w:t xml:space="preserve"> du cas de test</w:t>
+            </w:r>
+          </w:p>
+        </w:tc>
+      </w:tr>
+      <w:tr>
+        <w:trPr>
+          <w:trHeight w:val="763"/>
+        </w:trPr>
+        <w:tc>
+          <w:tcPr>
+            <w:tcW w:w="8780" w:type="dxa"/>
+            <w:gridSpan w:val="2"/>
+          </w:tcPr>
+          <w:p>
+            <w:pPr>
+              <w:spacing w:line="240" w:lineRule="auto"/>
+            </w:pPr>
+            <w:r>
+              <w:t>Un tournoi est créé avec une liste de participants (ici des noms). On affecte des scores à tous les matchups et on vérifie si les noms concordent avec celui du joueur sensé y être présent et si le joueur n’est pas le gagnant, on vérifie s’il a le bon score d’associé.</w:t>
             </w:r>
           </w:p>
         </w:tc>
       </w:tr>
     </w:tbl>
+    <w:p>
+      <w:pPr>
+        <w:spacing w:after="200" w:line="276" w:lineRule="auto"/>
+        <w:jc w:val="left"/>
+      </w:pPr>
+    </w:p>
     <w:p>
       <w:pPr>
         <w:spacing w:after="200" w:line="276" w:lineRule="auto"/>
@@ -5285,7 +6478,7 @@
             <w:noProof/>
             <w:lang w:val="fr-FR"/>
           </w:rPr>
-          <w:t>7</w:t>
+          <w:t>9</w:t>
         </w:r>
         <w:r>
           <w:fldChar w:fldCharType="end"/>
@@ -7835,7 +9028,7 @@
 </file>
 
 <file path=customXml/itemProps1.xml><?xml version="1.0" encoding="utf-8"?>
-<ds:datastoreItem xmlns:ds="http://schemas.openxmlformats.org/officeDocument/2006/customXml" ds:itemID="{75CF5B65-4D9C-4ABC-B8E1-C0320A367398}">
+<ds:datastoreItem xmlns:ds="http://schemas.openxmlformats.org/officeDocument/2006/customXml" ds:itemID="{152C3710-961D-43A7-9478-0E2A7C9FAB0B}">
   <ds:schemaRefs>
     <ds:schemaRef ds:uri="http://schemas.openxmlformats.org/officeDocument/2006/bibliography"/>
   </ds:schemaRefs>

</xml_diff>